<commit_message>
t sửa lại cái database nha.
</commit_message>
<xml_diff>
--- a/Document/HAM Note-SDD-ver0.5.docx
+++ b/Document/HAM Note-SDD-ver0.5.docx
@@ -1822,8 +1822,6 @@
               </w:rPr>
               <w:t>22/02/2014</w:t>
             </w:r>
-            <w:bookmarkStart w:id="0" w:name="_GoBack"/>
-            <w:bookmarkEnd w:id="0"/>
           </w:p>
         </w:tc>
       </w:tr>
@@ -1842,7 +1840,7 @@
         <w:br w:type="page"/>
       </w:r>
     </w:p>
-    <w:bookmarkStart w:id="1" w:name="_Toc380543522" w:displacedByCustomXml="next"/>
+    <w:bookmarkStart w:id="0" w:name="_Toc380543522" w:displacedByCustomXml="next"/>
     <w:sdt>
       <w:sdtPr>
         <w:rPr>
@@ -1892,7 +1890,7 @@
           <w:r>
             <w:t>c</w:t>
           </w:r>
-          <w:bookmarkEnd w:id="1"/>
+          <w:bookmarkEnd w:id="0"/>
         </w:p>
         <w:p>
           <w:pPr>
@@ -5718,7 +5716,7 @@
           <w:lang w:val="en-US"/>
         </w:rPr>
       </w:pPr>
-      <w:bookmarkStart w:id="2" w:name="_Toc380543523"/>
+      <w:bookmarkStart w:id="1" w:name="_Toc380543523"/>
       <w:r>
         <w:rPr>
           <w:lang w:val="en-US"/>
@@ -5726,23 +5724,23 @@
         <w:lastRenderedPageBreak/>
         <w:t>Giới thiệu</w:t>
       </w:r>
+      <w:bookmarkEnd w:id="1"/>
+    </w:p>
+    <w:p>
+      <w:pPr>
+        <w:pStyle w:val="Heading2"/>
+        <w:rPr>
+          <w:lang w:val="en-US"/>
+        </w:rPr>
+      </w:pPr>
+      <w:bookmarkStart w:id="2" w:name="_Toc380543524"/>
+      <w:r>
+        <w:rPr>
+          <w:lang w:val="en-US"/>
+        </w:rPr>
+        <w:t>Mục đích của tài liệu</w:t>
+      </w:r>
       <w:bookmarkEnd w:id="2"/>
-    </w:p>
-    <w:p>
-      <w:pPr>
-        <w:pStyle w:val="Heading2"/>
-        <w:rPr>
-          <w:lang w:val="en-US"/>
-        </w:rPr>
-      </w:pPr>
-      <w:bookmarkStart w:id="3" w:name="_Toc380543524"/>
-      <w:r>
-        <w:rPr>
-          <w:lang w:val="en-US"/>
-        </w:rPr>
-        <w:t>Mục đích của tài liệu</w:t>
-      </w:r>
-      <w:bookmarkEnd w:id="3"/>
     </w:p>
     <w:p>
       <w:pPr>
@@ -6831,80 +6829,80 @@
           <w:lang w:val="en-US"/>
         </w:rPr>
       </w:pPr>
-      <w:bookmarkStart w:id="4" w:name="_Toc380543525"/>
+      <w:bookmarkStart w:id="3" w:name="_Toc380543525"/>
       <w:r>
         <w:rPr>
           <w:lang w:val="en-US"/>
         </w:rPr>
         <w:t>Phạm vi thực hiện</w:t>
       </w:r>
+      <w:bookmarkEnd w:id="3"/>
+    </w:p>
+    <w:p>
+      <w:pPr>
+        <w:ind w:left="1080"/>
+        <w:rPr>
+          <w:rFonts w:cs="Segoe UI"/>
+        </w:rPr>
+      </w:pPr>
+      <w:r>
+        <w:rPr>
+          <w:rFonts w:cs="Segoe UI"/>
+        </w:rPr>
+        <w:t xml:space="preserve">Ứng dụng ghi chú </w:t>
+      </w:r>
+      <w:r>
+        <w:rPr>
+          <w:rFonts w:cs="Segoe UI"/>
+        </w:rPr>
+        <w:t>HAM Note</w:t>
+      </w:r>
+      <w:r>
+        <w:rPr>
+          <w:rFonts w:cs="Segoe UI"/>
+        </w:rPr>
+        <w:t xml:space="preserve"> chạy trên</w:t>
+      </w:r>
+      <w:r>
+        <w:rPr>
+          <w:rFonts w:cs="Segoe UI"/>
+        </w:rPr>
+        <w:t xml:space="preserve"> thiết bị di động </w:t>
+      </w:r>
+      <w:r>
+        <w:rPr>
+          <w:rFonts w:cs="Segoe UI"/>
+        </w:rPr>
+        <w:t xml:space="preserve">sử dụng </w:t>
+      </w:r>
+      <w:r>
+        <w:rPr>
+          <w:rFonts w:cs="Segoe UI"/>
+        </w:rPr>
+        <w:t>hệ điều hành Android</w:t>
+      </w:r>
+      <w:r>
+        <w:rPr>
+          <w:rFonts w:cs="Segoe UI"/>
+        </w:rPr>
+        <w:t>. Ứng dụng cần đến kết nối mạng.</w:t>
+      </w:r>
+    </w:p>
+    <w:p>
+      <w:pPr>
+        <w:pStyle w:val="Heading2"/>
+        <w:rPr>
+          <w:lang w:val="en-US"/>
+        </w:rPr>
+      </w:pPr>
+      <w:bookmarkStart w:id="4" w:name="_Toc380543526"/>
+      <w:r>
+        <w:rPr>
+          <w:lang w:val="en-US"/>
+        </w:rPr>
+        <w:t>Chú thích</w:t>
+      </w:r>
       <w:bookmarkEnd w:id="4"/>
-    </w:p>
-    <w:p>
-      <w:pPr>
-        <w:ind w:left="1080"/>
-        <w:rPr>
-          <w:rFonts w:cs="Segoe UI"/>
-        </w:rPr>
-      </w:pPr>
-      <w:r>
-        <w:rPr>
-          <w:rFonts w:cs="Segoe UI"/>
-        </w:rPr>
-        <w:t xml:space="preserve">Ứng dụng ghi chú </w:t>
-      </w:r>
-      <w:r>
-        <w:rPr>
-          <w:rFonts w:cs="Segoe UI"/>
-        </w:rPr>
-        <w:t>HAM Note</w:t>
-      </w:r>
-      <w:r>
-        <w:rPr>
-          <w:rFonts w:cs="Segoe UI"/>
-        </w:rPr>
-        <w:t xml:space="preserve"> chạy trên</w:t>
-      </w:r>
-      <w:r>
-        <w:rPr>
-          <w:rFonts w:cs="Segoe UI"/>
-        </w:rPr>
-        <w:t xml:space="preserve"> thiết bị di động </w:t>
-      </w:r>
-      <w:r>
-        <w:rPr>
-          <w:rFonts w:cs="Segoe UI"/>
-        </w:rPr>
-        <w:t xml:space="preserve">sử dụng </w:t>
-      </w:r>
-      <w:r>
-        <w:rPr>
-          <w:rFonts w:cs="Segoe UI"/>
-        </w:rPr>
-        <w:t>hệ điều hành Android</w:t>
-      </w:r>
-      <w:r>
-        <w:rPr>
-          <w:rFonts w:cs="Segoe UI"/>
-        </w:rPr>
-        <w:t>. Ứng dụng cần đến kết nối mạng.</w:t>
-      </w:r>
-    </w:p>
-    <w:p>
-      <w:pPr>
-        <w:pStyle w:val="Heading2"/>
-        <w:rPr>
-          <w:lang w:val="en-US"/>
-        </w:rPr>
-      </w:pPr>
-      <w:bookmarkStart w:id="5" w:name="_Toc380543526"/>
-      <w:r>
-        <w:rPr>
-          <w:lang w:val="en-US"/>
-        </w:rPr>
-        <w:t>Chú thích</w:t>
-      </w:r>
-      <w:bookmarkEnd w:id="5"/>
     </w:p>
     <w:p>
       <w:pPr>
@@ -7095,14 +7093,14 @@
           <w:lang w:val="en-US"/>
         </w:rPr>
       </w:pPr>
-      <w:bookmarkStart w:id="6" w:name="_Toc380543527"/>
+      <w:bookmarkStart w:id="5" w:name="_Toc380543527"/>
       <w:r>
         <w:rPr>
           <w:lang w:val="en-US"/>
         </w:rPr>
         <w:t>Tài liệu liên quan</w:t>
       </w:r>
-      <w:bookmarkEnd w:id="6"/>
+      <w:bookmarkEnd w:id="5"/>
     </w:p>
     <w:p>
       <w:pPr>
@@ -7250,17 +7248,111 @@
           <w:lang w:val="en-US"/>
         </w:rPr>
       </w:pPr>
-      <w:bookmarkStart w:id="7" w:name="_Toc380543528"/>
+      <w:bookmarkStart w:id="6" w:name="_Toc380543528"/>
       <w:r>
         <w:rPr>
           <w:lang w:val="en-US"/>
         </w:rPr>
         <w:t>Khái quát</w:t>
       </w:r>
+      <w:bookmarkEnd w:id="6"/>
+    </w:p>
+    <w:p>
+      <w:pPr>
+        <w:ind w:left="1080"/>
+        <w:rPr>
+          <w:lang w:val="en-US"/>
+        </w:rPr>
+      </w:pPr>
+      <w:r>
+        <w:rPr>
+          <w:lang w:val="en-US"/>
+        </w:rPr>
+        <w:t xml:space="preserve">Tài liệu trình bày mô tả từ tổng quát đến cụ thể chức năng ứng dụng </w:t>
+      </w:r>
+      <w:r>
+        <w:rPr>
+          <w:lang w:val="en-US"/>
+        </w:rPr>
+        <w:t>HAM Note</w:t>
+      </w:r>
+      <w:r>
+        <w:rPr>
+          <w:lang w:val="en-US"/>
+        </w:rPr>
+        <w:t xml:space="preserve">. Phần Giới thiệu và Mô tả sơ lược thể hiện khái quát nội dung ứng dụng </w:t>
+      </w:r>
+      <w:r>
+        <w:rPr>
+          <w:lang w:val="en-US"/>
+        </w:rPr>
+        <w:t>HAM Note</w:t>
+      </w:r>
+      <w:r>
+        <w:rPr>
+          <w:lang w:val="en-US"/>
+        </w:rPr>
+        <w:t>.</w:t>
+      </w:r>
+      <w:r>
+        <w:rPr>
+          <w:lang w:val="en-US"/>
+        </w:rPr>
+        <w:t xml:space="preserve"> Phần </w:t>
+      </w:r>
+      <w:r>
+        <w:rPr>
+          <w:lang w:val="en-US"/>
+        </w:rPr>
+        <w:t>Kiến trúc hệ thống là phần quan trong nhất cũng tài liệu, đặc tả hoàn toàn cấu trúc hoạt động của ứng dụng</w:t>
+      </w:r>
+      <w:r>
+        <w:rPr>
+          <w:lang w:val="en-US"/>
+        </w:rPr>
+        <w:t xml:space="preserve">. </w:t>
+      </w:r>
+      <w:r>
+        <w:rPr>
+          <w:lang w:val="en-US"/>
+        </w:rPr>
+        <w:t>Các phần còn lại dùng để thống nhất và hướng dẫn các thành viên hiện thực chương trình</w:t>
+      </w:r>
+    </w:p>
+    <w:p>
+      <w:pPr>
+        <w:pStyle w:val="Heading1"/>
+        <w:rPr>
+          <w:lang w:val="en-US"/>
+        </w:rPr>
+      </w:pPr>
+      <w:bookmarkStart w:id="7" w:name="_Toc380543529"/>
+      <w:r>
+        <w:rPr>
+          <w:lang w:val="en-US"/>
+        </w:rPr>
+        <w:t>Mô tả sơ lược</w:t>
+      </w:r>
       <w:bookmarkEnd w:id="7"/>
     </w:p>
     <w:p>
       <w:pPr>
+        <w:pStyle w:val="Heading2"/>
+        <w:rPr>
+          <w:lang w:val="en-US"/>
+        </w:rPr>
+      </w:pPr>
+      <w:bookmarkStart w:id="8" w:name="_Toc380543530"/>
+      <w:r>
+        <w:rPr>
+          <w:lang w:val="en-US"/>
+        </w:rPr>
+        <w:t>Tổng quan</w:t>
+      </w:r>
+      <w:bookmarkEnd w:id="8"/>
+    </w:p>
+    <w:p>
+      <w:pPr>
         <w:ind w:left="1080"/>
         <w:rPr>
           <w:lang w:val="en-US"/>
@@ -7270,7 +7362,7 @@
         <w:rPr>
           <w:lang w:val="en-US"/>
         </w:rPr>
-        <w:t xml:space="preserve">Tài liệu trình bày mô tả từ tổng quát đến cụ thể chức năng ứng dụng </w:t>
+        <w:t xml:space="preserve">Ứng dụng </w:t>
       </w:r>
       <w:r>
         <w:rPr>
@@ -7282,60 +7374,8 @@
         <w:rPr>
           <w:lang w:val="en-US"/>
         </w:rPr>
-        <w:t xml:space="preserve">. Phần Giới thiệu và Mô tả sơ lược thể hiện khái quát nội dung ứng dụng </w:t>
-      </w:r>
-      <w:r>
-        <w:rPr>
-          <w:lang w:val="en-US"/>
-        </w:rPr>
-        <w:t>HAM Note</w:t>
-      </w:r>
-      <w:r>
-        <w:rPr>
-          <w:lang w:val="en-US"/>
-        </w:rPr>
-        <w:t>.</w:t>
-      </w:r>
-      <w:r>
-        <w:rPr>
-          <w:lang w:val="en-US"/>
-        </w:rPr>
-        <w:t xml:space="preserve"> Phần </w:t>
-      </w:r>
-      <w:r>
-        <w:rPr>
-          <w:lang w:val="en-US"/>
-        </w:rPr>
-        <w:t>Kiến trúc hệ thống là phần quan trong nhất cũng tài liệu, đặc tả hoàn toàn cấu trúc hoạt động của ứng dụng</w:t>
-      </w:r>
-      <w:r>
-        <w:rPr>
-          <w:lang w:val="en-US"/>
-        </w:rPr>
-        <w:t xml:space="preserve">. </w:t>
-      </w:r>
-      <w:r>
-        <w:rPr>
-          <w:lang w:val="en-US"/>
-        </w:rPr>
-        <w:t>Các phần còn lại dùng để thống nhất và hướng dẫn các thành viên hiện thực chương trình</w:t>
-      </w:r>
-    </w:p>
-    <w:p>
-      <w:pPr>
-        <w:pStyle w:val="Heading1"/>
-        <w:rPr>
-          <w:lang w:val="en-US"/>
-        </w:rPr>
-      </w:pPr>
-      <w:bookmarkStart w:id="8" w:name="_Toc380543529"/>
-      <w:r>
-        <w:rPr>
-          <w:lang w:val="en-US"/>
-        </w:rPr>
-        <w:t>Mô tả sơ lược</w:t>
-      </w:r>
-      <w:bookmarkEnd w:id="8"/>
+        <w:t xml:space="preserve"> cho phép người dùng thực hiện ghi chú cá nhân một cách nhanh chóng và thuận tiện nhất.</w:t>
+      </w:r>
     </w:p>
     <w:p>
       <w:pPr>
@@ -7344,49 +7384,7 @@
           <w:lang w:val="en-US"/>
         </w:rPr>
       </w:pPr>
-      <w:bookmarkStart w:id="9" w:name="_Toc380543530"/>
-      <w:r>
-        <w:rPr>
-          <w:lang w:val="en-US"/>
-        </w:rPr>
-        <w:t>Tổng quan</w:t>
-      </w:r>
-      <w:bookmarkEnd w:id="9"/>
-    </w:p>
-    <w:p>
-      <w:pPr>
-        <w:ind w:left="1080"/>
-        <w:rPr>
-          <w:lang w:val="en-US"/>
-        </w:rPr>
-      </w:pPr>
-      <w:r>
-        <w:rPr>
-          <w:lang w:val="en-US"/>
-        </w:rPr>
-        <w:t xml:space="preserve">Ứng dụng </w:t>
-      </w:r>
-      <w:r>
-        <w:rPr>
-          <w:lang w:val="en-US"/>
-        </w:rPr>
-        <w:t>HAM Note</w:t>
-      </w:r>
-      <w:r>
-        <w:rPr>
-          <w:lang w:val="en-US"/>
-        </w:rPr>
-        <w:t xml:space="preserve"> cho phép người dùng thực hiện ghi chú cá nhân một cách nhanh chóng và thuận tiện nhất.</w:t>
-      </w:r>
-    </w:p>
-    <w:p>
-      <w:pPr>
-        <w:pStyle w:val="Heading2"/>
-        <w:rPr>
-          <w:lang w:val="en-US"/>
-        </w:rPr>
-      </w:pPr>
-      <w:bookmarkStart w:id="10" w:name="_Toc380543531"/>
+      <w:bookmarkStart w:id="9" w:name="_Toc380543531"/>
       <w:r>
         <w:rPr>
           <w:lang w:val="en-US"/>
@@ -7394,7 +7392,7 @@
         <w:lastRenderedPageBreak/>
         <w:t>Lược đồ Use case</w:t>
       </w:r>
-      <w:bookmarkEnd w:id="10"/>
+      <w:bookmarkEnd w:id="9"/>
     </w:p>
     <w:p>
       <w:pPr>
@@ -7455,7 +7453,7 @@
           <w:lang w:val="en-US"/>
         </w:rPr>
       </w:pPr>
-      <w:bookmarkStart w:id="11" w:name="_Toc380503206"/>
+      <w:bookmarkStart w:id="10" w:name="_Toc380503206"/>
       <w:r>
         <w:t xml:space="preserve">Hình </w:t>
       </w:r>
@@ -7483,7 +7481,7 @@
         </w:rPr>
         <w:t>Lược đồ Use case tổng thể</w:t>
       </w:r>
-      <w:bookmarkEnd w:id="11"/>
+      <w:bookmarkEnd w:id="10"/>
     </w:p>
     <w:p>
       <w:pPr>
@@ -7510,7 +7508,7 @@
           <w:lang w:val="en-US"/>
         </w:rPr>
       </w:pPr>
-      <w:bookmarkStart w:id="12" w:name="_Toc380543532"/>
+      <w:bookmarkStart w:id="11" w:name="_Toc380543532"/>
       <w:r>
         <w:rPr>
           <w:lang w:val="en-US"/>
@@ -7518,23 +7516,23 @@
         <w:lastRenderedPageBreak/>
         <w:t>Kiến trúc hệ thống</w:t>
       </w:r>
+      <w:bookmarkEnd w:id="11"/>
+    </w:p>
+    <w:p>
+      <w:pPr>
+        <w:pStyle w:val="Heading2"/>
+        <w:rPr>
+          <w:lang w:val="en-US"/>
+        </w:rPr>
+      </w:pPr>
+      <w:bookmarkStart w:id="12" w:name="_Toc380543533"/>
+      <w:r>
+        <w:rPr>
+          <w:lang w:val="en-US"/>
+        </w:rPr>
+        <w:t>Kiến trúc chung</w:t>
+      </w:r>
       <w:bookmarkEnd w:id="12"/>
-    </w:p>
-    <w:p>
-      <w:pPr>
-        <w:pStyle w:val="Heading2"/>
-        <w:rPr>
-          <w:lang w:val="en-US"/>
-        </w:rPr>
-      </w:pPr>
-      <w:bookmarkStart w:id="13" w:name="_Toc380543533"/>
-      <w:r>
-        <w:rPr>
-          <w:lang w:val="en-US"/>
-        </w:rPr>
-        <w:t>Kiến trúc chung</w:t>
-      </w:r>
-      <w:bookmarkEnd w:id="13"/>
     </w:p>
     <w:p>
       <w:pPr>
@@ -7595,7 +7593,7 @@
           <w:lang w:val="en-US"/>
         </w:rPr>
       </w:pPr>
-      <w:bookmarkStart w:id="14" w:name="_Toc380503207"/>
+      <w:bookmarkStart w:id="13" w:name="_Toc380503207"/>
       <w:r>
         <w:t xml:space="preserve">Hình </w:t>
       </w:r>
@@ -7632,7 +7630,7 @@
       <w:r>
         <w:t>)</w:t>
       </w:r>
-      <w:bookmarkEnd w:id="14"/>
+      <w:bookmarkEnd w:id="13"/>
     </w:p>
     <w:p>
       <w:pPr>
@@ -7728,7 +7726,7 @@
           <w:lang w:val="en-US"/>
         </w:rPr>
       </w:pPr>
-      <w:bookmarkStart w:id="15" w:name="_Toc380543534"/>
+      <w:bookmarkStart w:id="14" w:name="_Toc380543534"/>
       <w:r>
         <w:rPr>
           <w:lang w:val="en-US"/>
@@ -7747,23 +7745,23 @@
         </w:rPr>
         <w:t xml:space="preserve"> chính của hệ thống</w:t>
       </w:r>
+      <w:bookmarkEnd w:id="14"/>
+    </w:p>
+    <w:p>
+      <w:pPr>
+        <w:pStyle w:val="Heading3"/>
+        <w:rPr>
+          <w:lang w:val="en-US"/>
+        </w:rPr>
+      </w:pPr>
+      <w:bookmarkStart w:id="15" w:name="_Toc380543535"/>
+      <w:r>
+        <w:rPr>
+          <w:lang w:val="en-US"/>
+        </w:rPr>
+        <w:t>Lược đồ dòng chảy dữ liệu DFD</w:t>
+      </w:r>
       <w:bookmarkEnd w:id="15"/>
-    </w:p>
-    <w:p>
-      <w:pPr>
-        <w:pStyle w:val="Heading3"/>
-        <w:rPr>
-          <w:lang w:val="en-US"/>
-        </w:rPr>
-      </w:pPr>
-      <w:bookmarkStart w:id="16" w:name="_Toc380543535"/>
-      <w:r>
-        <w:rPr>
-          <w:lang w:val="en-US"/>
-        </w:rPr>
-        <w:t>Lược đồ dòng chảy dữ liệu DFD</w:t>
-      </w:r>
-      <w:bookmarkEnd w:id="16"/>
     </w:p>
     <w:p>
       <w:pPr>
@@ -7916,7 +7914,7 @@
                                 <w:sz w:val="20"/>
                               </w:rPr>
                             </w:pPr>
-                            <w:bookmarkStart w:id="17" w:name="_Toc380503208"/>
+                            <w:bookmarkStart w:id="16" w:name="_Toc380503208"/>
                             <w:r>
                               <w:t xml:space="preserve">Hình </w:t>
                             </w:r>
@@ -7941,7 +7939,7 @@
                             <w:r>
                               <w:t>Lược đồ DFD ngữ cảnh</w:t>
                             </w:r>
-                            <w:bookmarkEnd w:id="17"/>
+                            <w:bookmarkEnd w:id="16"/>
                           </w:p>
                         </w:txbxContent>
                       </wps:txbx>
@@ -8088,7 +8086,7 @@
                                 <w:sz w:val="24"/>
                               </w:rPr>
                             </w:pPr>
-                            <w:bookmarkStart w:id="18" w:name="_Toc380503209"/>
+                            <w:bookmarkStart w:id="17" w:name="_Toc380503209"/>
                             <w:r>
                               <w:t xml:space="preserve">Hình </w:t>
                             </w:r>
@@ -8113,7 +8111,7 @@
                             <w:r>
                               <w:t>Lược đồ DFD cấp 0</w:t>
                             </w:r>
-                            <w:bookmarkEnd w:id="18"/>
+                            <w:bookmarkEnd w:id="17"/>
                           </w:p>
                         </w:txbxContent>
                       </wps:txbx>
@@ -8281,14 +8279,14 @@
           <w:lang w:val="en-US"/>
         </w:rPr>
       </w:pPr>
-      <w:bookmarkStart w:id="19" w:name="_Toc380543536"/>
+      <w:bookmarkStart w:id="18" w:name="_Toc380543536"/>
       <w:r>
         <w:rPr>
           <w:lang w:val="en-US"/>
         </w:rPr>
         <w:t>Lược đồ trạng thái STD</w:t>
       </w:r>
-      <w:bookmarkEnd w:id="19"/>
+      <w:bookmarkEnd w:id="18"/>
     </w:p>
     <w:p>
       <w:pPr>
@@ -8304,7 +8302,7 @@
           <w:lang w:val="en-US"/>
         </w:rPr>
       </w:pPr>
-      <w:bookmarkStart w:id="20" w:name="_Toc380543537"/>
+      <w:bookmarkStart w:id="19" w:name="_Toc380543537"/>
       <w:r>
         <w:rPr>
           <w:lang w:val="en-US"/>
@@ -8312,7 +8310,7 @@
         <w:lastRenderedPageBreak/>
         <w:t>Lược đồ class</w:t>
       </w:r>
-      <w:bookmarkEnd w:id="20"/>
+      <w:bookmarkEnd w:id="19"/>
     </w:p>
     <w:p>
       <w:pPr>
@@ -8373,7 +8371,7 @@
           <w:lang w:val="en-US"/>
         </w:rPr>
       </w:pPr>
-      <w:bookmarkStart w:id="21" w:name="_Toc380503210"/>
+      <w:bookmarkStart w:id="20" w:name="_Toc380503210"/>
       <w:r>
         <w:t xml:space="preserve">Hình </w:t>
       </w:r>
@@ -8401,7 +8399,7 @@
         </w:rPr>
         <w:t>Lược đồ Class</w:t>
       </w:r>
-      <w:bookmarkEnd w:id="21"/>
+      <w:bookmarkEnd w:id="20"/>
     </w:p>
     <w:p>
       <w:pPr>
@@ -8410,7 +8408,7 @@
           <w:lang w:val="en-US"/>
         </w:rPr>
       </w:pPr>
-      <w:bookmarkStart w:id="22" w:name="_Toc380543538"/>
+      <w:bookmarkStart w:id="21" w:name="_Toc380543538"/>
       <w:r>
         <w:rPr>
           <w:lang w:val="en-US"/>
@@ -8418,32 +8416,64 @@
         <w:lastRenderedPageBreak/>
         <w:t>Lược đồ tuần tự</w:t>
       </w:r>
+      <w:bookmarkEnd w:id="21"/>
+    </w:p>
+    <w:p>
+      <w:pPr>
+        <w:rPr>
+          <w:lang w:val="en-US"/>
+        </w:rPr>
+      </w:pPr>
+      <w:r>
+        <w:rPr>
+          <w:lang w:val="en-US"/>
+        </w:rPr>
+        <w:t>//Todo: Vẽ các</w:t>
+      </w:r>
+      <w:r>
+        <w:rPr>
+          <w:lang w:val="en-US"/>
+        </w:rPr>
+        <w:t xml:space="preserve"> sequence diagram</w:t>
+      </w:r>
+      <w:r>
+        <w:rPr>
+          <w:lang w:val="en-US"/>
+        </w:rPr>
+        <w:t xml:space="preserve"> chức năng chính được dùng bởi user</w:t>
+      </w:r>
+    </w:p>
+    <w:p>
+      <w:pPr>
+        <w:pStyle w:val="Heading2"/>
+        <w:rPr>
+          <w:lang w:val="en-US"/>
+        </w:rPr>
+      </w:pPr>
+      <w:bookmarkStart w:id="22" w:name="_Toc380543539"/>
+      <w:r>
+        <w:rPr>
+          <w:lang w:val="en-US"/>
+        </w:rPr>
+        <w:t>Phân tích khả năng mở rộng và các vấn đề của kiến trúc</w:t>
+      </w:r>
       <w:bookmarkEnd w:id="22"/>
     </w:p>
     <w:p>
       <w:pPr>
-        <w:rPr>
-          <w:lang w:val="en-US"/>
-        </w:rPr>
-      </w:pPr>
-      <w:r>
-        <w:rPr>
-          <w:lang w:val="en-US"/>
-        </w:rPr>
-        <w:t>//Todo: Vẽ các</w:t>
-      </w:r>
-      <w:r>
-        <w:rPr>
-          <w:lang w:val="en-US"/>
-        </w:rPr>
-        <w:t xml:space="preserve"> sequence diagram</w:t>
-      </w:r>
-      <w:r>
-        <w:rPr>
-          <w:lang w:val="en-US"/>
-        </w:rPr>
-        <w:t xml:space="preserve"> chức năng chính được dùng bởi user</w:t>
-      </w:r>
+        <w:pStyle w:val="Heading1"/>
+        <w:rPr>
+          <w:lang w:val="en-US"/>
+        </w:rPr>
+      </w:pPr>
+      <w:bookmarkStart w:id="23" w:name="_Toc380543540"/>
+      <w:r>
+        <w:rPr>
+          <w:lang w:val="en-US"/>
+        </w:rPr>
+        <w:t>Thiết kế dữ liệu</w:t>
+      </w:r>
+      <w:bookmarkEnd w:id="23"/>
     </w:p>
     <w:p>
       <w:pPr>
@@ -8452,93 +8482,61 @@
           <w:lang w:val="en-US"/>
         </w:rPr>
       </w:pPr>
-      <w:bookmarkStart w:id="23" w:name="_Toc380543539"/>
-      <w:r>
-        <w:rPr>
-          <w:lang w:val="en-US"/>
-        </w:rPr>
-        <w:t>Phân tích khả năng mở rộng và các vấn đề của kiến trúc</w:t>
-      </w:r>
-      <w:bookmarkEnd w:id="23"/>
-    </w:p>
-    <w:p>
-      <w:pPr>
-        <w:pStyle w:val="Heading1"/>
-        <w:rPr>
-          <w:lang w:val="en-US"/>
-        </w:rPr>
-      </w:pPr>
-      <w:bookmarkStart w:id="24" w:name="_Toc380543540"/>
-      <w:r>
-        <w:rPr>
-          <w:lang w:val="en-US"/>
-        </w:rPr>
-        <w:t>Thiết kế dữ liệu</w:t>
+      <w:bookmarkStart w:id="24" w:name="_Toc380543541"/>
+      <w:r>
+        <w:rPr>
+          <w:lang w:val="en-US"/>
+        </w:rPr>
+        <w:t>Mô tả dữ liệu</w:t>
       </w:r>
       <w:bookmarkEnd w:id="24"/>
     </w:p>
     <w:p>
       <w:pPr>
+        <w:rPr>
+          <w:lang w:val="en-US"/>
+        </w:rPr>
+      </w:pPr>
+      <w:r>
+        <w:rPr>
+          <w:lang w:val="en-US"/>
+        </w:rPr>
+        <w:t xml:space="preserve">//Todo: Database schema, </w:t>
+      </w:r>
+      <w:r>
+        <w:rPr>
+          <w:lang w:val="en-US"/>
+        </w:rPr>
+        <w:t>các kỹ thuật s</w:t>
+      </w:r>
+      <w:r>
+        <w:rPr>
+          <w:lang w:val="en-US"/>
+        </w:rPr>
+        <w:t>ử</w:t>
+      </w:r>
+      <w:r>
+        <w:rPr>
+          <w:lang w:val="en-US"/>
+        </w:rPr>
+        <w:t xml:space="preserve"> dụng</w:t>
+      </w:r>
+    </w:p>
+    <w:p>
+      <w:pPr>
         <w:pStyle w:val="Heading2"/>
         <w:rPr>
           <w:lang w:val="en-US"/>
         </w:rPr>
       </w:pPr>
-      <w:bookmarkStart w:id="25" w:name="_Toc380543541"/>
-      <w:r>
-        <w:rPr>
-          <w:lang w:val="en-US"/>
-        </w:rPr>
-        <w:t>Mô tả dữ liệu</w:t>
+      <w:bookmarkStart w:id="25" w:name="_Toc380543542"/>
+      <w:r>
+        <w:rPr>
+          <w:lang w:val="en-US"/>
+        </w:rPr>
+        <w:t>Cấu trúc dữ liệu toàn cục</w:t>
       </w:r>
       <w:bookmarkEnd w:id="25"/>
-    </w:p>
-    <w:p>
-      <w:pPr>
-        <w:rPr>
-          <w:lang w:val="en-US"/>
-        </w:rPr>
-      </w:pPr>
-      <w:r>
-        <w:rPr>
-          <w:lang w:val="en-US"/>
-        </w:rPr>
-        <w:t xml:space="preserve">//Todo: Database schema, </w:t>
-      </w:r>
-      <w:r>
-        <w:rPr>
-          <w:lang w:val="en-US"/>
-        </w:rPr>
-        <w:t>các kỹ thuật s</w:t>
-      </w:r>
-      <w:r>
-        <w:rPr>
-          <w:lang w:val="en-US"/>
-        </w:rPr>
-        <w:t>ử</w:t>
-      </w:r>
-      <w:r>
-        <w:rPr>
-          <w:lang w:val="en-US"/>
-        </w:rPr>
-        <w:t xml:space="preserve"> dụng</w:t>
-      </w:r>
-    </w:p>
-    <w:p>
-      <w:pPr>
-        <w:pStyle w:val="Heading2"/>
-        <w:rPr>
-          <w:lang w:val="en-US"/>
-        </w:rPr>
-      </w:pPr>
-      <w:bookmarkStart w:id="26" w:name="_Toc380543542"/>
-      <w:r>
-        <w:rPr>
-          <w:lang w:val="en-US"/>
-        </w:rPr>
-        <w:t>Cấu trúc dữ liệu toàn cục</w:t>
-      </w:r>
-      <w:bookmarkEnd w:id="26"/>
       <w:r>
         <w:rPr>
           <w:lang w:val="en-US"/>
@@ -8614,7 +8612,7 @@
           <w:lang w:val="en-US"/>
         </w:rPr>
       </w:pPr>
-      <w:bookmarkStart w:id="27" w:name="_Toc380543543"/>
+      <w:bookmarkStart w:id="26" w:name="_Toc380543543"/>
       <w:r>
         <w:rPr>
           <w:lang w:val="en-US"/>
@@ -8622,23 +8620,23 @@
         <w:lastRenderedPageBreak/>
         <w:t>Từ điển dữ liệu</w:t>
       </w:r>
+      <w:bookmarkEnd w:id="26"/>
+    </w:p>
+    <w:p>
+      <w:pPr>
+        <w:pStyle w:val="Heading3"/>
+        <w:rPr>
+          <w:lang w:val="en-US"/>
+        </w:rPr>
+      </w:pPr>
+      <w:bookmarkStart w:id="27" w:name="_Toc380543544"/>
+      <w:r>
+        <w:rPr>
+          <w:lang w:val="en-US"/>
+        </w:rPr>
+        <w:t xml:space="preserve">Bảng </w:t>
+      </w:r>
       <w:bookmarkEnd w:id="27"/>
-    </w:p>
-    <w:p>
-      <w:pPr>
-        <w:pStyle w:val="Heading3"/>
-        <w:rPr>
-          <w:lang w:val="en-US"/>
-        </w:rPr>
-      </w:pPr>
-      <w:bookmarkStart w:id="28" w:name="_Toc380543544"/>
-      <w:r>
-        <w:rPr>
-          <w:lang w:val="en-US"/>
-        </w:rPr>
-        <w:t xml:space="preserve">Bảng </w:t>
-      </w:r>
-      <w:bookmarkEnd w:id="28"/>
       <w:r>
         <w:rPr>
           <w:lang w:val="en-US"/>
@@ -8659,9 +8657,9 @@
         </w:rPr>
         <w:drawing>
           <wp:inline distT="0" distB="0" distL="0" distR="0">
-            <wp:extent cx="4486275" cy="3048000"/>
-            <wp:effectExtent l="0" t="0" r="9525" b="0"/>
-            <wp:docPr id="20" name="Picture 20" descr="C:\Users\DucAnh\Desktop\App_note\T1.PNG"/>
+            <wp:extent cx="4457700" cy="3057525"/>
+            <wp:effectExtent l="0" t="0" r="0" b="9525"/>
+            <wp:docPr id="11" name="Picture 11" descr="C:\Users\DucAnh\Desktop\App_note\tb1.PNG"/>
             <wp:cNvGraphicFramePr>
               <a:graphicFrameLocks xmlns:a="http://schemas.openxmlformats.org/drawingml/2006/main" noChangeAspect="1"/>
             </wp:cNvGraphicFramePr>
@@ -8669,7 +8667,7 @@
               <a:graphicData uri="http://schemas.openxmlformats.org/drawingml/2006/picture">
                 <pic:pic xmlns:pic="http://schemas.openxmlformats.org/drawingml/2006/picture">
                   <pic:nvPicPr>
-                    <pic:cNvPr id="0" name="Picture 11" descr="C:\Users\DucAnh\Desktop\App_note\T1.PNG"/>
+                    <pic:cNvPr id="0" name="Picture 1" descr="C:\Users\DucAnh\Desktop\App_note\tb1.PNG"/>
                     <pic:cNvPicPr>
                       <a:picLocks noChangeAspect="1" noChangeArrowheads="1"/>
                     </pic:cNvPicPr>
@@ -8690,7 +8688,7 @@
                   <pic:spPr bwMode="auto">
                     <a:xfrm>
                       <a:off x="0" y="0"/>
-                      <a:ext cx="4486275" cy="3048000"/>
+                      <a:ext cx="4457700" cy="3057525"/>
                     </a:xfrm>
                     <a:prstGeom prst="rect">
                       <a:avLst/>
@@ -8761,9 +8759,9 @@
         </w:rPr>
         <w:drawing>
           <wp:inline distT="0" distB="0" distL="0" distR="0">
-            <wp:extent cx="4410075" cy="1981200"/>
-            <wp:effectExtent l="0" t="0" r="9525" b="0"/>
-            <wp:docPr id="21" name="Picture 21" descr="C:\Users\DucAnh\Desktop\App_note\t2.PNG"/>
+            <wp:extent cx="4552950" cy="2228850"/>
+            <wp:effectExtent l="0" t="0" r="0" b="0"/>
+            <wp:docPr id="13" name="Picture 13" descr="C:\Users\DucAnh\Desktop\App_note\tb2.PNG"/>
             <wp:cNvGraphicFramePr>
               <a:graphicFrameLocks xmlns:a="http://schemas.openxmlformats.org/drawingml/2006/main" noChangeAspect="1"/>
             </wp:cNvGraphicFramePr>
@@ -8771,7 +8769,7 @@
               <a:graphicData uri="http://schemas.openxmlformats.org/drawingml/2006/picture">
                 <pic:pic xmlns:pic="http://schemas.openxmlformats.org/drawingml/2006/picture">
                   <pic:nvPicPr>
-                    <pic:cNvPr id="0" name="Picture 12" descr="C:\Users\DucAnh\Desktop\App_note\t2.PNG"/>
+                    <pic:cNvPr id="0" name="Picture 2" descr="C:\Users\DucAnh\Desktop\App_note\tb2.PNG"/>
                     <pic:cNvPicPr>
                       <a:picLocks noChangeAspect="1" noChangeArrowheads="1"/>
                     </pic:cNvPicPr>
@@ -8792,7 +8790,7 @@
                   <pic:spPr bwMode="auto">
                     <a:xfrm>
                       <a:off x="0" y="0"/>
-                      <a:ext cx="4410075" cy="1981200"/>
+                      <a:ext cx="4552950" cy="2228850"/>
                     </a:xfrm>
                     <a:prstGeom prst="rect">
                       <a:avLst/>
@@ -8833,19 +8831,7 @@
         <w:rPr>
           <w:lang w:val="en-US"/>
         </w:rPr>
-        <w:t>Thuộc tính bả</w:t>
-      </w:r>
-      <w:r>
-        <w:rPr>
-          <w:lang w:val="en-US"/>
-        </w:rPr>
-        <w:t>ng TBL_THEM</w:t>
-      </w:r>
-      <w:r>
-        <w:rPr>
-          <w:lang w:val="en-US"/>
-        </w:rPr>
-        <w:t>E</w:t>
+        <w:t>Thuộc tính bảng TBL_THEME</w:t>
       </w:r>
     </w:p>
     <w:p>
@@ -8876,9 +8862,9 @@
         </w:rPr>
         <w:drawing>
           <wp:inline distT="0" distB="0" distL="0" distR="0">
-            <wp:extent cx="4429125" cy="1638300"/>
+            <wp:extent cx="4695825" cy="1638300"/>
             <wp:effectExtent l="0" t="0" r="9525" b="0"/>
-            <wp:docPr id="23" name="Picture 23" descr="C:\Users\DucAnh\Desktop\App_note\T3.PNG"/>
+            <wp:docPr id="22" name="Picture 22" descr="C:\Users\DucAnh\Desktop\App_note\tb3.PNG"/>
             <wp:cNvGraphicFramePr>
               <a:graphicFrameLocks xmlns:a="http://schemas.openxmlformats.org/drawingml/2006/main" noChangeAspect="1"/>
             </wp:cNvGraphicFramePr>
@@ -8886,7 +8872,7 @@
               <a:graphicData uri="http://schemas.openxmlformats.org/drawingml/2006/picture">
                 <pic:pic xmlns:pic="http://schemas.openxmlformats.org/drawingml/2006/picture">
                   <pic:nvPicPr>
-                    <pic:cNvPr id="0" name="Picture 14" descr="C:\Users\DucAnh\Desktop\App_note\T3.PNG"/>
+                    <pic:cNvPr id="0" name="Picture 3" descr="C:\Users\DucAnh\Desktop\App_note\tb3.PNG"/>
                     <pic:cNvPicPr>
                       <a:picLocks noChangeAspect="1" noChangeArrowheads="1"/>
                     </pic:cNvPicPr>
@@ -8907,7 +8893,7 @@
                   <pic:spPr bwMode="auto">
                     <a:xfrm>
                       <a:off x="0" y="0"/>
-                      <a:ext cx="4429125" cy="1638300"/>
+                      <a:ext cx="4695825" cy="1638300"/>
                     </a:xfrm>
                     <a:prstGeom prst="rect">
                       <a:avLst/>
@@ -8923,6 +8909,8 @@
           </wp:inline>
         </w:drawing>
       </w:r>
+      <w:bookmarkStart w:id="28" w:name="_GoBack"/>
+      <w:bookmarkEnd w:id="28"/>
     </w:p>
     <w:p>
       <w:pPr>
@@ -8948,13 +8936,7 @@
         <w:rPr>
           <w:lang w:val="en-US"/>
         </w:rPr>
-        <w:t>Thuộc tính bảng TBL_</w:t>
-      </w:r>
-      <w:r>
-        <w:rPr>
-          <w:lang w:val="en-US"/>
-        </w:rPr>
-        <w:t>IMPORTANT</w:t>
+        <w:t>Thuộc tính bảng TBL_IMPORTANT</w:t>
       </w:r>
     </w:p>
     <w:p>
@@ -10360,41 +10342,41 @@
           <w:color w:val="4F6228" w:themeColor="accent3" w:themeShade="80"/>
           <w:lang w:val="en-US"/>
         </w:rPr>
+        <w:t>int getCount</w:t>
+      </w:r>
+      <w:r>
+        <w:rPr>
+          <w:color w:val="4F6228" w:themeColor="accent3" w:themeShade="80"/>
+          <w:lang w:val="en-US"/>
+        </w:rPr>
+        <w:t xml:space="preserve"> (</w:t>
+      </w:r>
+      <w:r>
+        <w:rPr>
+          <w:color w:val="4F6228" w:themeColor="accent3" w:themeShade="80"/>
+          <w:lang w:val="en-US"/>
+        </w:rPr>
+        <w:t xml:space="preserve"> </w:t>
+      </w:r>
+      <w:r>
+        <w:rPr>
+          <w:color w:val="4F6228" w:themeColor="accent3" w:themeShade="80"/>
+          <w:lang w:val="en-US"/>
+        </w:rPr>
+        <w:t>)</w:t>
+      </w:r>
+    </w:p>
+    <w:p>
+      <w:pPr>
+        <w:rPr>
+          <w:lang w:val="en-US"/>
+        </w:rPr>
+      </w:pPr>
+      <w:r>
+        <w:rPr>
+          <w:lang w:val="en-US"/>
+        </w:rPr>
         <w:lastRenderedPageBreak/>
-        <w:t>int getCount</w:t>
-      </w:r>
-      <w:r>
-        <w:rPr>
-          <w:color w:val="4F6228" w:themeColor="accent3" w:themeShade="80"/>
-          <w:lang w:val="en-US"/>
-        </w:rPr>
-        <w:t xml:space="preserve"> (</w:t>
-      </w:r>
-      <w:r>
-        <w:rPr>
-          <w:color w:val="4F6228" w:themeColor="accent3" w:themeShade="80"/>
-          <w:lang w:val="en-US"/>
-        </w:rPr>
-        <w:t xml:space="preserve"> </w:t>
-      </w:r>
-      <w:r>
-        <w:rPr>
-          <w:color w:val="4F6228" w:themeColor="accent3" w:themeShade="80"/>
-          <w:lang w:val="en-US"/>
-        </w:rPr>
-        <w:t>)</w:t>
-      </w:r>
-    </w:p>
-    <w:p>
-      <w:pPr>
-        <w:rPr>
-          <w:lang w:val="en-US"/>
-        </w:rPr>
-      </w:pPr>
-      <w:r>
-        <w:rPr>
-          <w:lang w:val="en-US"/>
-        </w:rPr>
         <w:t>{</w:t>
       </w:r>
     </w:p>
@@ -10871,20 +10853,20 @@
           <w:color w:val="4F6228" w:themeColor="accent3" w:themeShade="80"/>
           <w:lang w:val="en-US"/>
         </w:rPr>
+        <w:t>View getView ( int pos, View convertView, ViewGroup parent )</w:t>
+      </w:r>
+    </w:p>
+    <w:p>
+      <w:pPr>
+        <w:rPr>
+          <w:lang w:val="en-US"/>
+        </w:rPr>
+      </w:pPr>
+      <w:r>
+        <w:rPr>
+          <w:lang w:val="en-US"/>
+        </w:rPr>
         <w:lastRenderedPageBreak/>
-        <w:t>View getView ( int pos, View convertView, ViewGroup parent )</w:t>
-      </w:r>
-    </w:p>
-    <w:p>
-      <w:pPr>
-        <w:rPr>
-          <w:lang w:val="en-US"/>
-        </w:rPr>
-      </w:pPr>
-      <w:r>
-        <w:rPr>
-          <w:lang w:val="en-US"/>
-        </w:rPr>
         <w:t>{</w:t>
       </w:r>
     </w:p>
@@ -11308,22 +11290,22 @@
         <w:rPr>
           <w:lang w:val="en-US"/>
         </w:rPr>
+        <w:t>}</w:t>
+      </w:r>
+    </w:p>
+    <w:p>
+      <w:pPr>
+        <w:pStyle w:val="Heading2"/>
+        <w:rPr>
+          <w:lang w:val="en-US"/>
+        </w:rPr>
+      </w:pPr>
+      <w:bookmarkStart w:id="41" w:name="_Toc380543557"/>
+      <w:r>
+        <w:rPr>
+          <w:lang w:val="en-US"/>
+        </w:rPr>
         <w:lastRenderedPageBreak/>
-        <w:t>}</w:t>
-      </w:r>
-    </w:p>
-    <w:p>
-      <w:pPr>
-        <w:pStyle w:val="Heading2"/>
-        <w:rPr>
-          <w:lang w:val="en-US"/>
-        </w:rPr>
-      </w:pPr>
-      <w:bookmarkStart w:id="41" w:name="_Toc380543557"/>
-      <w:r>
-        <w:rPr>
-          <w:lang w:val="en-US"/>
-        </w:rPr>
         <w:t>Class DatabaseAdapter</w:t>
       </w:r>
       <w:bookmarkEnd w:id="41"/>
@@ -12028,25 +12010,7 @@
         <w:rPr>
           <w:lang w:val="en-US"/>
         </w:rPr>
-        <w:t>2</w:t>
-      </w:r>
-      <w:r>
-        <w:rPr>
-          <w:lang w:val="en-US"/>
-        </w:rPr>
-        <w:t>.</w:t>
-      </w:r>
-      <w:r>
-        <w:rPr>
-          <w:lang w:val="en-US"/>
-        </w:rPr>
-        <w:t xml:space="preserve"> Giao diện chính của HAM_NOTES</w:t>
-      </w:r>
-      <w:r>
-        <w:rPr>
-          <w:lang w:val="en-US"/>
-        </w:rPr>
-        <w:t xml:space="preserve"> </w:t>
+        <w:t xml:space="preserve">2. Giao diện chính của HAM_NOTES </w:t>
       </w:r>
     </w:p>
     <w:p>
@@ -12139,25 +12103,7 @@
         <w:rPr>
           <w:lang w:val="en-US"/>
         </w:rPr>
-        <w:t>3</w:t>
-      </w:r>
-      <w:r>
-        <w:rPr>
-          <w:lang w:val="en-US"/>
-        </w:rPr>
-        <w:t xml:space="preserve">. Giao diện </w:t>
-      </w:r>
-      <w:r>
-        <w:rPr>
-          <w:lang w:val="en-US"/>
-        </w:rPr>
-        <w:t>hiển thị</w:t>
-      </w:r>
-      <w:r>
-        <w:rPr>
-          <w:lang w:val="en-US"/>
-        </w:rPr>
-        <w:t xml:space="preserve"> của HAM_NOTES </w:t>
+        <w:t xml:space="preserve">3. Giao diện hiển thị của HAM_NOTES </w:t>
       </w:r>
     </w:p>
     <w:p>
@@ -12251,25 +12197,7 @@
         <w:rPr>
           <w:lang w:val="en-US"/>
         </w:rPr>
-        <w:t>4</w:t>
-      </w:r>
-      <w:r>
-        <w:rPr>
-          <w:lang w:val="en-US"/>
-        </w:rPr>
-        <w:t xml:space="preserve">. Giao diện </w:t>
-      </w:r>
-      <w:r>
-        <w:rPr>
-          <w:lang w:val="en-US"/>
-        </w:rPr>
-        <w:t>tùy chọn theme</w:t>
-      </w:r>
-      <w:r>
-        <w:rPr>
-          <w:lang w:val="en-US"/>
-        </w:rPr>
-        <w:t xml:space="preserve"> của HAM_NOTES </w:t>
+        <w:t xml:space="preserve">4. Giao diện tùy chọn theme của HAM_NOTES </w:t>
       </w:r>
     </w:p>
     <w:p>
@@ -12362,25 +12290,7 @@
         <w:rPr>
           <w:lang w:val="en-US"/>
         </w:rPr>
-        <w:t>5</w:t>
-      </w:r>
-      <w:r>
-        <w:rPr>
-          <w:lang w:val="en-US"/>
-        </w:rPr>
-        <w:t xml:space="preserve">. Giao diện </w:t>
-      </w:r>
-      <w:r>
-        <w:rPr>
-          <w:lang w:val="en-US"/>
-        </w:rPr>
-        <w:t>chỉnh sửa nội dung</w:t>
-      </w:r>
-      <w:r>
-        <w:rPr>
-          <w:lang w:val="en-US"/>
-        </w:rPr>
-        <w:t xml:space="preserve"> của HAM_NOTES</w:t>
+        <w:t>5. Giao diện chỉnh sửa nội dung của HAM_NOTES</w:t>
       </w:r>
     </w:p>
     <w:p>
@@ -12480,25 +12390,7 @@
         <w:rPr>
           <w:lang w:val="en-US"/>
         </w:rPr>
-        <w:t>6</w:t>
-      </w:r>
-      <w:r>
-        <w:rPr>
-          <w:lang w:val="en-US"/>
-        </w:rPr>
-        <w:t xml:space="preserve">. Giao diện </w:t>
-      </w:r>
-      <w:r>
-        <w:rPr>
-          <w:lang w:val="en-US"/>
-        </w:rPr>
-        <w:t xml:space="preserve">thêm ảnh </w:t>
-      </w:r>
-      <w:r>
-        <w:rPr>
-          <w:lang w:val="en-US"/>
-        </w:rPr>
-        <w:t>của HAM_NOTES</w:t>
+        <w:t>6. Giao diện thêm ảnh của HAM_NOTES</w:t>
       </w:r>
     </w:p>
     <w:p>
@@ -12592,25 +12484,7 @@
         <w:rPr>
           <w:lang w:val="en-US"/>
         </w:rPr>
-        <w:t>7</w:t>
-      </w:r>
-      <w:r>
-        <w:rPr>
-          <w:lang w:val="en-US"/>
-        </w:rPr>
-        <w:t xml:space="preserve">. Giao diện </w:t>
-      </w:r>
-      <w:r>
-        <w:rPr>
-          <w:lang w:val="en-US"/>
-        </w:rPr>
-        <w:t>nhập nội dung</w:t>
-      </w:r>
-      <w:r>
-        <w:rPr>
-          <w:lang w:val="en-US"/>
-        </w:rPr>
-        <w:t xml:space="preserve"> của HAM_NOTES</w:t>
+        <w:t>7. Giao diện nhập nội dung của HAM_NOTES</w:t>
       </w:r>
     </w:p>
     <w:p>
@@ -12766,6 +12640,7 @@
         <w:docPartUnique/>
       </w:docPartObj>
     </w:sdtPr>
+    <w:sdtEndPr/>
     <w:sdtContent>
       <w:p>
         <w:pPr>
@@ -12791,7 +12666,7 @@
           <w:rPr>
             <w:sz w:val="18"/>
           </w:rPr>
-          <w:t>1</w:t>
+          <w:t>9</w:t>
         </w:r>
         <w:r>
           <w:fldChar w:fldCharType="end"/>
@@ -16727,7 +16602,7 @@
 </file>
 
 <file path=customXml/itemProps1.xml><?xml version="1.0" encoding="utf-8"?>
-<ds:datastoreItem xmlns:ds="http://schemas.openxmlformats.org/officeDocument/2006/customXml" ds:itemID="{1291F506-A198-45FF-AEC9-6B04CC1A54BF}">
+<ds:datastoreItem xmlns:ds="http://schemas.openxmlformats.org/officeDocument/2006/customXml" ds:itemID="{9E729F02-7FD6-4FF9-B90D-18FD35D13442}">
   <ds:schemaRefs>
     <ds:schemaRef ds:uri="http://schemas.openxmlformats.org/officeDocument/2006/bibliography"/>
   </ds:schemaRefs>

</xml_diff>